<commit_message>
Electronics lab5, 6, 7 Brytkov removed doebi
</commit_message>
<xml_diff>
--- a/4 term/Electronics/lab5/Brytkov/Brytkov РК6-46Б.docx
+++ b/4 term/Electronics/lab5/Brytkov/Brytkov РК6-46Б.docx
@@ -722,7 +722,14 @@
           <w:sz w:val="28"/>
           <w:szCs w:val="28"/>
         </w:rPr>
-        <w:t>110</w:t>
+        <w:t>1</w:t>
+      </w:r>
+      <w:r>
+        <w:rPr>
+          <w:sz w:val="28"/>
+          <w:szCs w:val="28"/>
+        </w:rPr>
+        <w:t>03</w:t>
       </w:r>
       <w:r>
         <w:rPr>
@@ -744,7 +751,15 @@
           <w:szCs w:val="28"/>
           <w:lang w:val="en-US"/>
         </w:rPr>
-        <w:t>90</w:t>
+        <w:t>9</w:t>
+      </w:r>
+      <w:r>
+        <w:rPr>
+          <w:sz w:val="28"/>
+          <w:szCs w:val="28"/>
+          <w:lang w:val="en-US"/>
+        </w:rPr>
+        <w:t>6</w:t>
       </w:r>
       <w:r>
         <w:rPr>
@@ -762,7 +777,15 @@
           <w:szCs w:val="28"/>
           <w:lang w:val="en-US"/>
         </w:rPr>
-        <w:t>110</w:t>
+        <w:t>1</w:t>
+      </w:r>
+      <w:r>
+        <w:rPr>
+          <w:sz w:val="28"/>
+          <w:szCs w:val="28"/>
+          <w:lang w:val="en-US"/>
+        </w:rPr>
+        <w:t>03</w:t>
       </w:r>
       <w:r>
         <w:rPr>
@@ -776,7 +799,21 @@
           <w:sz w:val="28"/>
           <w:szCs w:val="28"/>
         </w:rPr>
-        <w:t>90.909m</w:t>
+        <w:t>9</w:t>
+      </w:r>
+      <w:r>
+        <w:rPr>
+          <w:sz w:val="28"/>
+          <w:szCs w:val="28"/>
+        </w:rPr>
+        <w:t>6</w:t>
+      </w:r>
+      <w:r>
+        <w:rPr>
+          <w:sz w:val="28"/>
+          <w:szCs w:val="28"/>
+        </w:rPr>
+        <w:t>.909m</w:t>
       </w:r>
       <w:r>
         <w:rPr>
@@ -799,16 +836,15 @@
       <w:r>
         <w:rPr>
           <w:rFonts w:ascii="Calibri" w:eastAsia="Calibri" w:hAnsi="Calibri" w:cs="Calibri"/>
-          <w:noProof/>
           <w:sz w:val="28"/>
           <w:szCs w:val="28"/>
           <w:lang w:val="en-US"/>
         </w:rPr>
         <w:drawing>
-          <wp:inline distT="0" distB="0" distL="0" distR="0" wp14:anchorId="0E2CB500" wp14:editId="704AA0B9">
-            <wp:extent cx="5940425" cy="2616200"/>
+          <wp:inline distT="0" distB="0" distL="0" distR="0" wp14:anchorId="7DD2B427" wp14:editId="7D35C549">
+            <wp:extent cx="5940425" cy="2755265"/>
             <wp:effectExtent l="0" t="0" r="0" b="0"/>
-            <wp:docPr id="9" name="Рисунок 9"/>
+            <wp:docPr id="2" name="Рисунок 2"/>
             <wp:cNvGraphicFramePr>
               <a:graphicFrameLocks xmlns:a="http://schemas.openxmlformats.org/drawingml/2006/main" noChangeAspect="1"/>
             </wp:cNvGraphicFramePr>
@@ -828,7 +864,7 @@
                   <pic:spPr>
                     <a:xfrm>
                       <a:off x="0" y="0"/>
-                      <a:ext cx="5940425" cy="2616200"/>
+                      <a:ext cx="5940425" cy="2755265"/>
                     </a:xfrm>
                     <a:prstGeom prst="rect">
                       <a:avLst/>

</xml_diff>